<commit_message>
Added title, axis names and fixed filter position
</commit_message>
<xml_diff>
--- a/DV-Portfolio_JanKappé.docx
+++ b/DV-Portfolio_JanKappé.docx
@@ -888,16 +888,161 @@
     </w:p>
     <w:p>
       <w:pPr>
-        <w:pStyle w:val="Title"/>
-      </w:pPr>
+        <w:pStyle w:val="Heading1"/>
+      </w:pPr>
+      <w:proofErr w:type="gramStart"/>
       <w:r>
         <w:lastRenderedPageBreak/>
         <w:t>Implementatie</w:t>
       </w:r>
-    </w:p>
-    <w:p>
-      <w:pPr>
-        <w:pStyle w:val="Heading2"/>
+      <w:proofErr w:type="gramEnd"/>
+    </w:p>
+    <w:p>
+      <w:pPr>
+        <w:pStyle w:val="Heading3"/>
+      </w:pPr>
+      <w:r>
+        <w:t>Google Visualization</w:t>
+      </w:r>
+    </w:p>
+    <w:p>
+      <w:r>
+        <w:t xml:space="preserve">In de </w:t>
+      </w:r>
+      <w:proofErr w:type="gramStart"/>
+      <w:r>
+        <w:t>implementatie</w:t>
+      </w:r>
+      <w:proofErr w:type="gramEnd"/>
+      <w:r>
+        <w:t xml:space="preserve"> fase ben ik begonnen met het onderzoeken van Dimple.js en D3.js. Allereerst heb ik geprobeerd een simpele </w:t>
+      </w:r>
+      <w:proofErr w:type="spellStart"/>
+      <w:r>
+        <w:t>scatter</w:t>
+      </w:r>
+      <w:proofErr w:type="spellEnd"/>
+      <w:r>
+        <w:t xml:space="preserve"> </w:t>
+      </w:r>
+      <w:r>
+        <w:t>plot</w:t>
+      </w:r>
+      <w:r>
+        <w:t xml:space="preserve"> te maken met Dimple. Echter liep ik steeds tegen obstakels aan en ben ik na een dag niets verder gekomen. Hierna heb ik geprobeerd om direct met D3 te werken maar zonder succes. </w:t>
+      </w:r>
+    </w:p>
+    <w:p>
+      <w:r>
+        <w:t>Om toch verder te kunnen met mijn project heb ik ervoor gekozen om van Dimple en D3 af te stappen en te zoeken naar een andere tool</w:t>
+      </w:r>
+      <w:r>
+        <w:t xml:space="preserve"> zodat ik me kan focussen op de visualisatie in plaats van het uitzoeken van deze technieken</w:t>
+      </w:r>
+      <w:r>
+        <w:t>. Al snel kwam ik tot Google Visualization</w:t>
+      </w:r>
+      <w:r>
+        <w:t xml:space="preserve">, hiermee heb ik erg snel een simpele </w:t>
+      </w:r>
+      <w:proofErr w:type="spellStart"/>
+      <w:r>
+        <w:t>scatter</w:t>
+      </w:r>
+      <w:proofErr w:type="spellEnd"/>
+      <w:r>
+        <w:t xml:space="preserve"> plot kunnen maken. </w:t>
+      </w:r>
+      <w:r>
+        <w:t xml:space="preserve"> </w:t>
+      </w:r>
+    </w:p>
+    <w:p>
+      <w:r>
+        <w:t xml:space="preserve">Zo heb ik doorgewerkt naar het eerste prototype van mijn visualisatie die hieronder is te zien. </w:t>
+      </w:r>
+      <w:r>
+        <w:t>De volgende belangrijke functie die ik heb toegevoegd is een filter waarmee de gebruiker een selectie kan maken op basis van het jaar dat de film is uitgekomen. Met deze versie heb ik tijdens het klassikaal feedback moment de volgende feedback ontvangen:</w:t>
+      </w:r>
+    </w:p>
+    <w:p>
+      <w:pPr>
+        <w:pStyle w:val="ListParagraph"/>
+        <w:numPr>
+          <w:ilvl w:val="0"/>
+          <w:numId w:val="1"/>
+        </w:numPr>
+      </w:pPr>
+      <w:r>
+        <w:t>Assen vast zetten</w:t>
+      </w:r>
+      <w:r>
+        <w:t xml:space="preserve"> om </w:t>
+      </w:r>
+    </w:p>
+    <w:p>
+      <w:pPr>
+        <w:pStyle w:val="ListParagraph"/>
+        <w:numPr>
+          <w:ilvl w:val="0"/>
+          <w:numId w:val="1"/>
+        </w:numPr>
+      </w:pPr>
+      <w:r>
+        <w:t>Titel toevoegen aan de website die de gebruiker uitdaagt om te onderzoeken.</w:t>
+      </w:r>
+    </w:p>
+    <w:p>
+      <w:pPr>
+        <w:pStyle w:val="ListParagraph"/>
+        <w:numPr>
+          <w:ilvl w:val="0"/>
+          <w:numId w:val="1"/>
+        </w:numPr>
+      </w:pPr>
+      <w:r>
+        <w:t xml:space="preserve">Titel van film toevoegen </w:t>
+      </w:r>
+    </w:p>
+    <w:p>
+      <w:pPr>
+        <w:pStyle w:val="ListParagraph"/>
+        <w:numPr>
+          <w:ilvl w:val="0"/>
+          <w:numId w:val="1"/>
+        </w:numPr>
+      </w:pPr>
+      <w:r>
+        <w:t>Naam van assen</w:t>
+      </w:r>
+      <w:r>
+        <w:t xml:space="preserve"> toevoegen</w:t>
+      </w:r>
+    </w:p>
+    <w:p>
+      <w:pPr>
+        <w:pStyle w:val="ListParagraph"/>
+        <w:numPr>
+          <w:ilvl w:val="0"/>
+          <w:numId w:val="1"/>
+        </w:numPr>
+      </w:pPr>
+      <w:r>
+        <w:t>Mogelijk poster van film toevoege</w:t>
+      </w:r>
+      <w:bookmarkStart w:id="0" w:name="_GoBack"/>
+      <w:bookmarkEnd w:id="0"/>
+      <w:r>
+        <w:t>n</w:t>
+      </w:r>
+    </w:p>
+    <w:p>
+      <w:pPr>
+        <w:pStyle w:val="ListParagraph"/>
+        <w:numPr>
+          <w:ilvl w:val="0"/>
+          <w:numId w:val="1"/>
+        </w:numPr>
       </w:pPr>
       <w:r>
         <w:rPr>
@@ -911,9 +1056,9 @@
               <wp:align>left</wp:align>
             </wp:positionH>
             <wp:positionV relativeFrom="paragraph">
-              <wp:posOffset>294640</wp:posOffset>
+              <wp:posOffset>433705</wp:posOffset>
             </wp:positionV>
-            <wp:extent cx="7628212" cy="3825391"/>
+            <wp:extent cx="7627620" cy="3825240"/>
             <wp:effectExtent l="0" t="0" r="0" b="3810"/>
             <wp:wrapThrough wrapText="bothSides">
               <wp:wrapPolygon edited="0">
@@ -953,7 +1098,7 @@
                   <pic:spPr bwMode="auto">
                     <a:xfrm>
                       <a:off x="0" y="0"/>
-                      <a:ext cx="7628212" cy="3825391"/>
+                      <a:ext cx="7627620" cy="3825240"/>
                     </a:xfrm>
                     <a:prstGeom prst="rect">
                       <a:avLst/>
@@ -976,72 +1121,13 @@
         </w:drawing>
       </w:r>
       <w:r>
-        <w:br/>
-      </w:r>
-      <w:r>
-        <w:t>Klassikaal feedback moment</w:t>
-      </w:r>
-    </w:p>
-    <w:p>
-      <w:pPr>
-        <w:pStyle w:val="ListParagraph"/>
-        <w:numPr>
-          <w:ilvl w:val="0"/>
-          <w:numId w:val="1"/>
-        </w:numPr>
-      </w:pPr>
-      <w:r>
-        <w:t>Assen vast zetten</w:t>
-      </w:r>
-    </w:p>
-    <w:p>
-      <w:pPr>
-        <w:pStyle w:val="ListParagraph"/>
-        <w:numPr>
-          <w:ilvl w:val="0"/>
-          <w:numId w:val="1"/>
-        </w:numPr>
-      </w:pPr>
-      <w:r>
-        <w:t xml:space="preserve">Titel van film toevoegen </w:t>
-      </w:r>
-      <w:bookmarkStart w:id="0" w:name="_GoBack"/>
-      <w:bookmarkEnd w:id="0"/>
-    </w:p>
-    <w:p>
-      <w:pPr>
-        <w:pStyle w:val="ListParagraph"/>
-        <w:numPr>
-          <w:ilvl w:val="0"/>
-          <w:numId w:val="1"/>
-        </w:numPr>
-      </w:pPr>
-      <w:r>
-        <w:t>Naam van assen</w:t>
-      </w:r>
-    </w:p>
-    <w:p>
-      <w:pPr>
-        <w:pStyle w:val="ListParagraph"/>
-        <w:numPr>
-          <w:ilvl w:val="0"/>
-          <w:numId w:val="1"/>
-        </w:numPr>
-      </w:pPr>
-      <w:r>
-        <w:t>Mogelijk poster van film toevoegen</w:t>
-      </w:r>
-    </w:p>
-    <w:p>
-      <w:pPr>
-        <w:pStyle w:val="ListParagraph"/>
-        <w:numPr>
-          <w:ilvl w:val="0"/>
-          <w:numId w:val="1"/>
-        </w:numPr>
-      </w:pPr>
-      <w:r>
-        <w:t>Aantal mensen die hebben gestemd</w:t>
+        <w:t>Kijken of het a</w:t>
+      </w:r>
+      <w:r>
+        <w:t>antal mensen die hebben gestemd</w:t>
+      </w:r>
+      <w:r>
+        <w:t xml:space="preserve"> interessant is.</w:t>
       </w:r>
     </w:p>
     <w:sectPr>

</xml_diff>